<commit_message>
fixed trigrams for lda
</commit_message>
<xml_diff>
--- a/incercari_lda.docx
+++ b/incercari_lda.docx
@@ -41,7 +41,245 @@
           <w:szCs w:val="24"/>
           <w:lang w:val="en-US"/>
         </w:rPr>
-        <w:t>Pastrand doar adjective si substantive si doar bigrame si trigrame:</w:t>
+        <w:t>Pastrand doar adjective si substantive</w:t>
+      </w:r>
+      <w:r>
+        <w:rPr>
+          <w:sz w:val="24"/>
+          <w:szCs w:val="24"/>
+          <w:lang w:val="en-US"/>
+        </w:rPr>
+        <w:t>:</w:t>
+      </w:r>
+    </w:p>
+    <w:p>
+      <w:pPr>
+        <w:ind w:firstLine="720"/>
+        <w:rPr>
+          <w:sz w:val="24"/>
+          <w:szCs w:val="24"/>
+          <w:lang w:val="en-US"/>
+        </w:rPr>
+      </w:pPr>
+      <w:r>
+        <w:rPr>
+          <w:sz w:val="24"/>
+          <w:szCs w:val="24"/>
+          <w:lang w:val="en-US"/>
+        </w:rPr>
+        <w:t>remove_pos = ['ADV', 'PRON', 'PART', 'DET', 'SPACE', 'NUM', 'SYM', 'ADP', 'VERB', 'CCONJ']</w:t>
+      </w:r>
+    </w:p>
+    <w:p>
+      <w:pPr>
+        <w:ind w:firstLine="720"/>
+        <w:rPr>
+          <w:sz w:val="24"/>
+          <w:szCs w:val="24"/>
+          <w:lang w:val="en-US"/>
+        </w:rPr>
+      </w:pPr>
+      <w:r>
+        <w:rPr>
+          <w:sz w:val="24"/>
+          <w:szCs w:val="24"/>
+          <w:lang w:val="en-US"/>
+        </w:rPr>
+        <w:t>stop_words = ['paper', 'present', 'propose', 'datum', 'people', 'result', 'solution', 'case', 'order', 'base', 'ieee', 'privacy', 'policy',</w:t>
+      </w:r>
+    </w:p>
+    <w:p>
+      <w:pPr>
+        <w:ind w:firstLine="720"/>
+        <w:rPr>
+          <w:sz w:val="24"/>
+          <w:szCs w:val="24"/>
+          <w:lang w:val="en-US"/>
+        </w:rPr>
+      </w:pPr>
+      <w:r>
+        <w:rPr>
+          <w:sz w:val="24"/>
+          <w:szCs w:val="24"/>
+          <w:lang w:val="en-US"/>
+        </w:rPr>
+        <w:t xml:space="preserve">             'new', 'old', 'context', 'high', 'different', 'new', 'old', 'research', 'type', 'approach', 'important', 'main', 'range',</w:t>
+      </w:r>
+    </w:p>
+    <w:p>
+      <w:pPr>
+        <w:ind w:firstLine="720"/>
+        <w:rPr>
+          <w:sz w:val="24"/>
+          <w:szCs w:val="24"/>
+          <w:lang w:val="en-US"/>
+        </w:rPr>
+      </w:pPr>
+      <w:r>
+        <w:rPr>
+          <w:sz w:val="24"/>
+          <w:szCs w:val="24"/>
+          <w:lang w:val="en-US"/>
+        </w:rPr>
+        <w:t xml:space="preserve">             'helpful', 'large', 'difficult', 'available', 'amount', 'useful', 'importance', 'article', 'abstract', 'scale', 'copyright',</w:t>
+      </w:r>
+    </w:p>
+    <w:p>
+      <w:pPr>
+        <w:ind w:firstLine="720"/>
+        <w:rPr>
+          <w:sz w:val="24"/>
+          <w:szCs w:val="24"/>
+          <w:lang w:val="en-US"/>
+        </w:rPr>
+      </w:pPr>
+      <w:r>
+        <w:rPr>
+          <w:sz w:val="24"/>
+          <w:szCs w:val="24"/>
+          <w:lang w:val="en-US"/>
+        </w:rPr>
+        <w:t xml:space="preserve">             'real', 'quality', 'inconvenience', 'benefit', 'unavailable', 'term', 'condition', 'interest', 'organization', 'use',</w:t>
+      </w:r>
+    </w:p>
+    <w:p>
+      <w:pPr>
+        <w:ind w:firstLine="720"/>
+        <w:rPr>
+          <w:sz w:val="24"/>
+          <w:szCs w:val="24"/>
+          <w:lang w:val="en-US"/>
+        </w:rPr>
+      </w:pPr>
+      <w:r>
+        <w:rPr>
+          <w:sz w:val="24"/>
+          <w:szCs w:val="24"/>
+          <w:lang w:val="en-US"/>
+        </w:rPr>
+        <w:t xml:space="preserve">             'task', 'student', 'professor', 'teacher', 'university']</w:t>
+      </w:r>
+    </w:p>
+    <w:p>
+      <w:pPr>
+        <w:ind w:firstLine="720"/>
+        <w:rPr>
+          <w:sz w:val="24"/>
+          <w:szCs w:val="24"/>
+          <w:lang w:val="en-US"/>
+        </w:rPr>
+      </w:pPr>
+      <w:r>
+        <w:rPr>
+          <w:sz w:val="24"/>
+          <w:szCs w:val="24"/>
+          <w:lang w:val="en-US"/>
+        </w:rPr>
+        <w:t>remove_entities = ['PERSON', 'NORP', 'FAC', 'ORG', 'GPE', 'LOC', 'LANGUAGE', 'DATE', 'TIME', 'PERCENT', 'MONEY',</w:t>
+      </w:r>
+    </w:p>
+    <w:p>
+      <w:pPr>
+        <w:ind w:firstLine="720"/>
+        <w:rPr>
+          <w:sz w:val="24"/>
+          <w:szCs w:val="24"/>
+          <w:lang w:val="en-US"/>
+        </w:rPr>
+      </w:pPr>
+      <w:r>
+        <w:rPr>
+          <w:sz w:val="24"/>
+          <w:szCs w:val="24"/>
+          <w:lang w:val="en-US"/>
+        </w:rPr>
+        <w:t xml:space="preserve">                   'QUANTITY', 'CARDINAL', 'ORDINAL']</w:t>
+      </w:r>
+    </w:p>
+    <w:p>
+      <w:pPr>
+        <w:ind w:firstLine="720"/>
+        <w:rPr>
+          <w:sz w:val="24"/>
+          <w:szCs w:val="24"/>
+          <w:lang w:val="en-US"/>
+        </w:rPr>
+      </w:pPr>
+      <w:r>
+        <w:rPr>
+          <w:sz w:val="24"/>
+          <w:szCs w:val="24"/>
+          <w:lang w:val="en-US"/>
+        </w:rPr>
+        <w:t>Id = 562:</w:t>
+      </w:r>
+    </w:p>
+    <w:p>
+      <w:pPr>
+        <w:ind w:firstLine="720"/>
+        <w:rPr>
+          <w:sz w:val="24"/>
+          <w:szCs w:val="24"/>
+          <w:lang w:val="en-US"/>
+        </w:rPr>
+      </w:pPr>
+      <w:r>
+        <w:rPr>
+          <w:sz w:val="24"/>
+          <w:szCs w:val="24"/>
+          <w:lang w:val="en-US"/>
+        </w:rPr>
+        <w:t>0: 0.015*"system" + 0.007*"application" + 0.006*"algorithm" + 0.006*"time" + 0.006*"model" + 0.005*"service" + 0.005*"resource" + 0.005*"performance" + 0.005*"information" + 0.004*"environment"</w:t>
+      </w:r>
+    </w:p>
+    <w:p>
+      <w:pPr>
+        <w:pStyle w:val="Listparagraf"/>
+        <w:numPr>
+          <w:ilvl w:val="0"/>
+          <w:numId w:val="1"/>
+        </w:numPr>
+        <w:rPr>
+          <w:sz w:val="24"/>
+          <w:szCs w:val="24"/>
+          <w:lang w:val="en-US"/>
+        </w:rPr>
+      </w:pPr>
+      <w:r>
+        <w:rPr>
+          <w:sz w:val="24"/>
+          <w:szCs w:val="24"/>
+          <w:lang w:val="en-US"/>
+        </w:rPr>
+        <w:t>Cuvinte nesemnificative</w:t>
+      </w:r>
+    </w:p>
+    <w:p>
+      <w:pPr>
+        <w:ind w:firstLine="720"/>
+        <w:rPr>
+          <w:sz w:val="24"/>
+          <w:szCs w:val="24"/>
+          <w:lang w:val="en-US"/>
+        </w:rPr>
+      </w:pPr>
+    </w:p>
+    <w:p>
+      <w:pPr>
+        <w:ind w:firstLine="720"/>
+        <w:rPr>
+          <w:sz w:val="24"/>
+          <w:szCs w:val="24"/>
+          <w:lang w:val="en-US"/>
+        </w:rPr>
+      </w:pPr>
+      <w:r>
+        <w:rPr>
+          <w:sz w:val="24"/>
+          <w:szCs w:val="24"/>
+          <w:lang w:val="en-US"/>
+        </w:rPr>
+        <w:t>Pastrand doar adjective si substantive si doar bigrame:</w:t>
       </w:r>
     </w:p>
     <w:p>
@@ -351,16 +589,7 @@
           <w:szCs w:val="24"/>
           <w:lang w:val="en-US"/>
         </w:rPr>
-        <w:t xml:space="preserve">0: 0.014*"neural network" + 0.009*"real time" + 0.008*"wireless sensor" + 0.008*"fractal dimension" + 0.007*"unmanned aerial" + 0.006*"sensor network" + </w:t>
-      </w:r>
-      <w:r>
-        <w:rPr>
-          <w:sz w:val="24"/>
-          <w:szCs w:val="24"/>
-          <w:lang w:val="en-US"/>
-        </w:rPr>
-        <w:lastRenderedPageBreak/>
-        <w:t>0.006*"image processing" + 0.006*"large scale" + 0.005*"convolutional neural" + 0.005*"control system"</w:t>
+        <w:t>0: 0.014*"neural network" + 0.009*"real time" + 0.008*"wireless sensor" + 0.008*"fractal dimension" + 0.007*"unmanned aerial" + 0.006*"sensor network" + 0.006*"image processing" + 0.006*"large scale" + 0.005*"convolutional neural" + 0.005*"control system"</w:t>
       </w:r>
     </w:p>
     <w:p>
@@ -458,6 +687,7 @@
           <w:szCs w:val="24"/>
           <w:lang w:val="en-US"/>
         </w:rPr>
+        <w:lastRenderedPageBreak/>
         <w:t xml:space="preserve">             'new', 'old', 'context', 'high', 'different', 'new', 'old', 'research', 'type', 'approach', 'important', 'main', 'range',</w:t>
       </w:r>
     </w:p>
@@ -1042,90 +1272,454 @@
           <w:szCs w:val="24"/>
           <w:lang w:val="en-US"/>
         </w:rPr>
-        <w:t xml:space="preserve">assistive </w:t>
-      </w:r>
-      <w:r>
-        <w:rPr>
-          <w:b/>
-          <w:bCs/>
+        <w:t>assistive device</w:t>
+      </w:r>
+      <w:r>
+        <w:rPr>
+          <w:sz w:val="24"/>
+          <w:szCs w:val="24"/>
+          <w:lang w:val="en-US"/>
+        </w:rPr>
+        <w:t>" + 0.004*"virtual world" + 0.004*"smith chart" + 0.003*"fear level" + 0.003*"sound source"</w:t>
+      </w:r>
+    </w:p>
+    <w:p>
+      <w:pPr>
+        <w:ind w:firstLine="720"/>
+        <w:rPr>
+          <w:sz w:val="24"/>
+          <w:szCs w:val="24"/>
+          <w:lang w:val="en-US"/>
+        </w:rPr>
+      </w:pPr>
+      <w:r>
+        <w:rPr>
+          <w:sz w:val="24"/>
+          <w:szCs w:val="24"/>
+          <w:lang w:val="en-US"/>
+        </w:rPr>
+        <w:t>Id = 841:</w:t>
+      </w:r>
+    </w:p>
+    <w:p>
+      <w:pPr>
+        <w:ind w:firstLine="720"/>
+        <w:rPr>
+          <w:sz w:val="24"/>
+          <w:szCs w:val="24"/>
+          <w:lang w:val="en-US"/>
+        </w:rPr>
+      </w:pPr>
+      <w:r>
+        <w:rPr>
+          <w:sz w:val="24"/>
+          <w:szCs w:val="24"/>
+          <w:lang w:val="en-US"/>
+        </w:rPr>
+        <w:t>0: 0.013*"</w:t>
+      </w:r>
+      <w:r>
+        <w:rPr>
+          <w:b/>
+          <w:bCs/>
+          <w:sz w:val="24"/>
+          <w:szCs w:val="24"/>
+          <w:lang w:val="en-US"/>
+        </w:rPr>
+        <w:t>x ray</w:t>
+      </w:r>
+      <w:r>
+        <w:rPr>
+          <w:sz w:val="24"/>
+          <w:szCs w:val="24"/>
+          <w:lang w:val="en-US"/>
+        </w:rPr>
+        <w:t>" + 0.010*"</w:t>
+      </w:r>
+      <w:r>
+        <w:rPr>
+          <w:b/>
+          <w:bCs/>
+          <w:sz w:val="24"/>
+          <w:szCs w:val="24"/>
+          <w:lang w:val="en-US"/>
+        </w:rPr>
+        <w:t>electron microscopy</w:t>
+      </w:r>
+      <w:r>
+        <w:rPr>
+          <w:sz w:val="24"/>
+          <w:szCs w:val="24"/>
+          <w:lang w:val="en-US"/>
+        </w:rPr>
+        <w:t>" + 0.007*"</w:t>
+      </w:r>
+      <w:r>
+        <w:rPr>
+          <w:b/>
+          <w:bCs/>
+          <w:sz w:val="24"/>
+          <w:szCs w:val="24"/>
+          <w:lang w:val="en-US"/>
+        </w:rPr>
+        <w:t>drug delivery</w:t>
+      </w:r>
+      <w:r>
+        <w:rPr>
+          <w:sz w:val="24"/>
+          <w:szCs w:val="24"/>
+          <w:lang w:val="en-US"/>
+        </w:rPr>
+        <w:t>" + 0.006*"</w:t>
+      </w:r>
+      <w:r>
+        <w:rPr>
+          <w:b/>
+          <w:bCs/>
+          <w:sz w:val="24"/>
+          <w:szCs w:val="24"/>
+          <w:lang w:val="en-US"/>
+        </w:rPr>
+        <w:t>composite material</w:t>
+      </w:r>
+      <w:r>
+        <w:rPr>
+          <w:sz w:val="24"/>
+          <w:szCs w:val="24"/>
+          <w:lang w:val="en-US"/>
+        </w:rPr>
+        <w:t>" + 0.005*"</w:t>
+      </w:r>
+      <w:r>
+        <w:rPr>
+          <w:b/>
+          <w:bCs/>
+          <w:sz w:val="24"/>
+          <w:szCs w:val="24"/>
+          <w:lang w:val="en-US"/>
+        </w:rPr>
+        <w:t>ray diffraction</w:t>
+      </w:r>
+      <w:r>
+        <w:rPr>
+          <w:sz w:val="24"/>
+          <w:szCs w:val="24"/>
+          <w:lang w:val="en-US"/>
+        </w:rPr>
+        <w:t>" + 0.004*"iron oxide" + 0.004*"sol gel" + 0.004*"microscopy sem" + 0.003*"thin film" + 0.003*"mesoporous silica"</w:t>
+      </w:r>
+    </w:p>
+    <w:p>
+      <w:pPr>
+        <w:ind w:firstLine="720"/>
+        <w:rPr>
+          <w:sz w:val="24"/>
+          <w:szCs w:val="24"/>
+          <w:lang w:val="en-US"/>
+        </w:rPr>
+      </w:pPr>
+      <w:r>
+        <w:rPr>
+          <w:sz w:val="24"/>
+          <w:szCs w:val="24"/>
+          <w:lang w:val="en-US"/>
+        </w:rPr>
+        <w:t xml:space="preserve">Id = </w:t>
+      </w:r>
+      <w:r>
+        <w:rPr>
+          <w:sz w:val="24"/>
+          <w:szCs w:val="24"/>
+          <w:lang w:val="en-US"/>
+        </w:rPr>
+        <w:t>872</w:t>
+      </w:r>
+      <w:r>
+        <w:rPr>
+          <w:sz w:val="24"/>
+          <w:szCs w:val="24"/>
+          <w:lang w:val="en-US"/>
+        </w:rPr>
+        <w:t>:</w:t>
+      </w:r>
+    </w:p>
+    <w:p>
+      <w:pPr>
+        <w:ind w:firstLine="720"/>
+        <w:rPr>
+          <w:sz w:val="24"/>
+          <w:szCs w:val="24"/>
+          <w:lang w:val="en-US"/>
+        </w:rPr>
+      </w:pPr>
+      <w:r>
+        <w:rPr>
+          <w:sz w:val="24"/>
+          <w:szCs w:val="24"/>
+          <w:lang w:val="en-US"/>
+        </w:rPr>
+        <w:t>0: 0.016*"</w:t>
+      </w:r>
+      <w:r>
+        <w:rPr>
+          <w:b/>
+          <w:bCs/>
+          <w:sz w:val="24"/>
+          <w:szCs w:val="24"/>
+          <w:lang w:val="en-US"/>
+        </w:rPr>
+        <w:t>neural network</w:t>
+      </w:r>
+      <w:r>
+        <w:rPr>
+          <w:sz w:val="24"/>
+          <w:szCs w:val="24"/>
+          <w:lang w:val="en-US"/>
+        </w:rPr>
+        <w:t>" + 0.009*"</w:t>
+      </w:r>
+      <w:r>
+        <w:rPr>
+          <w:b/>
+          <w:bCs/>
+          <w:sz w:val="24"/>
+          <w:szCs w:val="24"/>
+          <w:lang w:val="en-US"/>
+        </w:rPr>
+        <w:t>fractal dimension</w:t>
+      </w:r>
+      <w:r>
+        <w:rPr>
+          <w:sz w:val="24"/>
+          <w:szCs w:val="24"/>
+          <w:lang w:val="en-US"/>
+        </w:rPr>
+        <w:t>" + 0.009*"</w:t>
+      </w:r>
+      <w:r>
+        <w:rPr>
+          <w:b/>
+          <w:bCs/>
+          <w:sz w:val="24"/>
+          <w:szCs w:val="24"/>
+          <w:lang w:val="en-US"/>
+        </w:rPr>
+        <w:t>wireless sensor</w:t>
+      </w:r>
+      <w:r>
+        <w:rPr>
+          <w:sz w:val="24"/>
+          <w:szCs w:val="24"/>
+          <w:lang w:val="en-US"/>
+        </w:rPr>
+        <w:t>" + 0.007*"</w:t>
+      </w:r>
+      <w:r>
+        <w:rPr>
+          <w:b/>
+          <w:bCs/>
+          <w:sz w:val="24"/>
+          <w:szCs w:val="24"/>
+          <w:lang w:val="en-US"/>
+        </w:rPr>
+        <w:t>unmanned aerial</w:t>
+      </w:r>
+      <w:r>
+        <w:rPr>
+          <w:sz w:val="24"/>
+          <w:szCs w:val="24"/>
+          <w:lang w:val="en-US"/>
+        </w:rPr>
+        <w:t>" + 0.006*"</w:t>
+      </w:r>
+      <w:r>
+        <w:rPr>
+          <w:b/>
+          <w:bCs/>
+          <w:sz w:val="24"/>
+          <w:szCs w:val="24"/>
+          <w:lang w:val="en-US"/>
+        </w:rPr>
+        <w:t>image processing</w:t>
+      </w:r>
+      <w:r>
+        <w:rPr>
+          <w:sz w:val="24"/>
+          <w:szCs w:val="24"/>
+          <w:lang w:val="en-US"/>
+        </w:rPr>
+        <w:t>" + 0.006*"</w:t>
+      </w:r>
+      <w:r>
+        <w:rPr>
+          <w:b/>
+          <w:bCs/>
+          <w:sz w:val="24"/>
+          <w:szCs w:val="24"/>
+          <w:lang w:val="en-US"/>
+        </w:rPr>
+        <w:t>sensor network</w:t>
+      </w:r>
+      <w:r>
+        <w:rPr>
+          <w:sz w:val="24"/>
+          <w:szCs w:val="24"/>
+          <w:lang w:val="en-US"/>
+        </w:rPr>
+        <w:t>" + 0.005*"</w:t>
+      </w:r>
+      <w:r>
+        <w:rPr>
+          <w:b/>
+          <w:bCs/>
+          <w:sz w:val="24"/>
+          <w:szCs w:val="24"/>
+          <w:lang w:val="en-US"/>
+        </w:rPr>
+        <w:t>convolutional neural</w:t>
+      </w:r>
+      <w:r>
+        <w:rPr>
+          <w:sz w:val="24"/>
+          <w:szCs w:val="24"/>
+          <w:lang w:val="en-US"/>
+        </w:rPr>
+        <w:t>" + 0.005*"</w:t>
+      </w:r>
+      <w:r>
+        <w:rPr>
+          <w:b/>
+          <w:bCs/>
+          <w:sz w:val="24"/>
+          <w:szCs w:val="24"/>
+          <w:lang w:val="en-US"/>
+        </w:rPr>
+        <w:t>artificial intelligence</w:t>
+      </w:r>
+      <w:r>
+        <w:rPr>
+          <w:sz w:val="24"/>
+          <w:szCs w:val="24"/>
+          <w:lang w:val="en-US"/>
+        </w:rPr>
+        <w:t>" + 0.005*"</w:t>
+      </w:r>
+      <w:r>
+        <w:rPr>
+          <w:b/>
+          <w:bCs/>
+          <w:sz w:val="24"/>
+          <w:szCs w:val="24"/>
+          <w:lang w:val="en-US"/>
+        </w:rPr>
+        <w:t>energy consumption</w:t>
+      </w:r>
+      <w:r>
+        <w:rPr>
+          <w:sz w:val="24"/>
+          <w:szCs w:val="24"/>
+          <w:lang w:val="en-US"/>
+        </w:rPr>
+        <w:t>" + 0.005*"</w:t>
+      </w:r>
+      <w:r>
+        <w:rPr>
+          <w:b/>
+          <w:bCs/>
+          <w:sz w:val="24"/>
+          <w:szCs w:val="24"/>
+          <w:lang w:val="en-US"/>
+        </w:rPr>
+        <w:t>optic disc</w:t>
+      </w:r>
+      <w:r>
+        <w:rPr>
+          <w:sz w:val="24"/>
+          <w:szCs w:val="24"/>
+          <w:lang w:val="en-US"/>
+        </w:rPr>
+        <w:t>"</w:t>
+      </w:r>
+    </w:p>
+    <w:p>
+      <w:pPr>
+        <w:ind w:firstLine="720"/>
+        <w:rPr>
+          <w:sz w:val="24"/>
+          <w:szCs w:val="24"/>
+          <w:lang w:val="en-US"/>
+        </w:rPr>
+      </w:pPr>
+      <w:r>
+        <w:rPr>
           <w:sz w:val="24"/>
           <w:szCs w:val="24"/>
           <w:lang w:val="en-US"/>
         </w:rPr>
         <w:lastRenderedPageBreak/>
-        <w:t>device</w:t>
-      </w:r>
-      <w:r>
-        <w:rPr>
-          <w:sz w:val="24"/>
-          <w:szCs w:val="24"/>
-          <w:lang w:val="en-US"/>
-        </w:rPr>
-        <w:t>" + 0.004*"virtual world" + 0.004*"smith chart" + 0.003*"fear level" + 0.003*"sound source"</w:t>
-      </w:r>
-    </w:p>
-    <w:p>
-      <w:pPr>
-        <w:ind w:firstLine="720"/>
-        <w:rPr>
-          <w:sz w:val="24"/>
-          <w:szCs w:val="24"/>
-          <w:lang w:val="en-US"/>
-        </w:rPr>
-      </w:pPr>
-      <w:r>
-        <w:rPr>
-          <w:sz w:val="24"/>
-          <w:szCs w:val="24"/>
-          <w:lang w:val="en-US"/>
-        </w:rPr>
-        <w:t>Id = 841:</w:t>
-      </w:r>
-    </w:p>
-    <w:p>
-      <w:pPr>
-        <w:ind w:firstLine="720"/>
-        <w:rPr>
-          <w:sz w:val="24"/>
-          <w:szCs w:val="24"/>
-          <w:lang w:val="en-US"/>
-        </w:rPr>
-      </w:pPr>
-      <w:r>
-        <w:rPr>
-          <w:sz w:val="24"/>
-          <w:szCs w:val="24"/>
-          <w:lang w:val="en-US"/>
-        </w:rPr>
-        <w:t>0: 0.013*"</w:t>
-      </w:r>
-      <w:r>
-        <w:rPr>
-          <w:b/>
-          <w:bCs/>
-          <w:sz w:val="24"/>
-          <w:szCs w:val="24"/>
-          <w:lang w:val="en-US"/>
-        </w:rPr>
-        <w:t>x ray</w:t>
-      </w:r>
-      <w:r>
-        <w:rPr>
-          <w:sz w:val="24"/>
-          <w:szCs w:val="24"/>
-          <w:lang w:val="en-US"/>
-        </w:rPr>
-        <w:t>" + 0.010*"</w:t>
-      </w:r>
-      <w:r>
-        <w:rPr>
-          <w:b/>
-          <w:bCs/>
-          <w:sz w:val="24"/>
-          <w:szCs w:val="24"/>
-          <w:lang w:val="en-US"/>
-        </w:rPr>
-        <w:t>electron microscopy</w:t>
+        <w:t xml:space="preserve">Id = </w:t>
+      </w:r>
+      <w:r>
+        <w:rPr>
+          <w:sz w:val="24"/>
+          <w:szCs w:val="24"/>
+          <w:lang w:val="en-US"/>
+        </w:rPr>
+        <w:t>1284</w:t>
+      </w:r>
+      <w:r>
+        <w:rPr>
+          <w:sz w:val="24"/>
+          <w:szCs w:val="24"/>
+          <w:lang w:val="en-US"/>
+        </w:rPr>
+        <w:t>:</w:t>
+      </w:r>
+    </w:p>
+    <w:p>
+      <w:pPr>
+        <w:ind w:firstLine="720"/>
+        <w:rPr>
+          <w:sz w:val="24"/>
+          <w:szCs w:val="24"/>
+          <w:lang w:val="en-US"/>
+        </w:rPr>
+      </w:pPr>
+      <w:r>
+        <w:rPr>
+          <w:sz w:val="24"/>
+          <w:szCs w:val="24"/>
+          <w:lang w:val="en-US"/>
+        </w:rPr>
+        <w:t>0: 0.012*"</w:t>
+      </w:r>
+      <w:r>
+        <w:rPr>
+          <w:b/>
+          <w:bCs/>
+          <w:sz w:val="24"/>
+          <w:szCs w:val="24"/>
+          <w:lang w:val="en-US"/>
+        </w:rPr>
+        <w:t>natural language</w:t>
+      </w:r>
+      <w:r>
+        <w:rPr>
+          <w:sz w:val="24"/>
+          <w:szCs w:val="24"/>
+          <w:lang w:val="en-US"/>
+        </w:rPr>
+        <w:t>" + 0.009*"</w:t>
+      </w:r>
+      <w:r>
+        <w:rPr>
+          <w:b/>
+          <w:bCs/>
+          <w:sz w:val="24"/>
+          <w:szCs w:val="24"/>
+          <w:lang w:val="en-US"/>
+        </w:rPr>
+        <w:t>e learning</w:t>
       </w:r>
       <w:r>
         <w:rPr>
@@ -1143,7 +1737,25 @@
           <w:szCs w:val="24"/>
           <w:lang w:val="en-US"/>
         </w:rPr>
-        <w:t>drug delivery</w:t>
+        <w:t>textual complexity</w:t>
+      </w:r>
+      <w:r>
+        <w:rPr>
+          <w:sz w:val="24"/>
+          <w:szCs w:val="24"/>
+          <w:lang w:val="en-US"/>
+        </w:rPr>
+        <w:t>" + 0.007*"</w:t>
+      </w:r>
+      <w:r>
+        <w:rPr>
+          <w:b/>
+          <w:bCs/>
+          <w:sz w:val="24"/>
+          <w:szCs w:val="24"/>
+          <w:lang w:val="en-US"/>
+        </w:rPr>
+        <w:t>chat conversation</w:t>
       </w:r>
       <w:r>
         <w:rPr>
@@ -1161,398 +1773,6 @@
           <w:szCs w:val="24"/>
           <w:lang w:val="en-US"/>
         </w:rPr>
-        <w:t>composite material</w:t>
-      </w:r>
-      <w:r>
-        <w:rPr>
-          <w:sz w:val="24"/>
-          <w:szCs w:val="24"/>
-          <w:lang w:val="en-US"/>
-        </w:rPr>
-        <w:t>" + 0.005*"</w:t>
-      </w:r>
-      <w:r>
-        <w:rPr>
-          <w:b/>
-          <w:bCs/>
-          <w:sz w:val="24"/>
-          <w:szCs w:val="24"/>
-          <w:lang w:val="en-US"/>
-        </w:rPr>
-        <w:t>ray diffraction</w:t>
-      </w:r>
-      <w:r>
-        <w:rPr>
-          <w:sz w:val="24"/>
-          <w:szCs w:val="24"/>
-          <w:lang w:val="en-US"/>
-        </w:rPr>
-        <w:t>" + 0.004*"iron oxide" + 0.004*"sol gel" + 0.004*"microscopy sem" + 0.003*"thin film" + 0.003*"mesoporous silica"</w:t>
-      </w:r>
-    </w:p>
-    <w:p>
-      <w:pPr>
-        <w:ind w:firstLine="720"/>
-        <w:rPr>
-          <w:sz w:val="24"/>
-          <w:szCs w:val="24"/>
-          <w:lang w:val="en-US"/>
-        </w:rPr>
-      </w:pPr>
-      <w:r>
-        <w:rPr>
-          <w:sz w:val="24"/>
-          <w:szCs w:val="24"/>
-          <w:lang w:val="en-US"/>
-        </w:rPr>
-        <w:t xml:space="preserve">Id = </w:t>
-      </w:r>
-      <w:r>
-        <w:rPr>
-          <w:sz w:val="24"/>
-          <w:szCs w:val="24"/>
-          <w:lang w:val="en-US"/>
-        </w:rPr>
-        <w:t>872</w:t>
-      </w:r>
-      <w:r>
-        <w:rPr>
-          <w:sz w:val="24"/>
-          <w:szCs w:val="24"/>
-          <w:lang w:val="en-US"/>
-        </w:rPr>
-        <w:t>:</w:t>
-      </w:r>
-    </w:p>
-    <w:p>
-      <w:pPr>
-        <w:ind w:firstLine="720"/>
-        <w:rPr>
-          <w:sz w:val="24"/>
-          <w:szCs w:val="24"/>
-          <w:lang w:val="en-US"/>
-        </w:rPr>
-      </w:pPr>
-      <w:r>
-        <w:rPr>
-          <w:sz w:val="24"/>
-          <w:szCs w:val="24"/>
-          <w:lang w:val="en-US"/>
-        </w:rPr>
-        <w:t>0: 0.016*"</w:t>
-      </w:r>
-      <w:r>
-        <w:rPr>
-          <w:b/>
-          <w:bCs/>
-          <w:sz w:val="24"/>
-          <w:szCs w:val="24"/>
-          <w:lang w:val="en-US"/>
-        </w:rPr>
-        <w:t>neural network</w:t>
-      </w:r>
-      <w:r>
-        <w:rPr>
-          <w:sz w:val="24"/>
-          <w:szCs w:val="24"/>
-          <w:lang w:val="en-US"/>
-        </w:rPr>
-        <w:t>" + 0.009*"</w:t>
-      </w:r>
-      <w:r>
-        <w:rPr>
-          <w:b/>
-          <w:bCs/>
-          <w:sz w:val="24"/>
-          <w:szCs w:val="24"/>
-          <w:lang w:val="en-US"/>
-        </w:rPr>
-        <w:t>fractal dimension</w:t>
-      </w:r>
-      <w:r>
-        <w:rPr>
-          <w:sz w:val="24"/>
-          <w:szCs w:val="24"/>
-          <w:lang w:val="en-US"/>
-        </w:rPr>
-        <w:t>" + 0.009*"</w:t>
-      </w:r>
-      <w:r>
-        <w:rPr>
-          <w:b/>
-          <w:bCs/>
-          <w:sz w:val="24"/>
-          <w:szCs w:val="24"/>
-          <w:lang w:val="en-US"/>
-        </w:rPr>
-        <w:t>wireless sensor</w:t>
-      </w:r>
-      <w:r>
-        <w:rPr>
-          <w:sz w:val="24"/>
-          <w:szCs w:val="24"/>
-          <w:lang w:val="en-US"/>
-        </w:rPr>
-        <w:t>" + 0.007*"</w:t>
-      </w:r>
-      <w:r>
-        <w:rPr>
-          <w:b/>
-          <w:bCs/>
-          <w:sz w:val="24"/>
-          <w:szCs w:val="24"/>
-          <w:lang w:val="en-US"/>
-        </w:rPr>
-        <w:t>unmanned aerial</w:t>
-      </w:r>
-      <w:r>
-        <w:rPr>
-          <w:sz w:val="24"/>
-          <w:szCs w:val="24"/>
-          <w:lang w:val="en-US"/>
-        </w:rPr>
-        <w:t>" + 0.006*"</w:t>
-      </w:r>
-      <w:r>
-        <w:rPr>
-          <w:b/>
-          <w:bCs/>
-          <w:sz w:val="24"/>
-          <w:szCs w:val="24"/>
-          <w:lang w:val="en-US"/>
-        </w:rPr>
-        <w:t>image processing</w:t>
-      </w:r>
-      <w:r>
-        <w:rPr>
-          <w:sz w:val="24"/>
-          <w:szCs w:val="24"/>
-          <w:lang w:val="en-US"/>
-        </w:rPr>
-        <w:t>" + 0.006*"</w:t>
-      </w:r>
-      <w:r>
-        <w:rPr>
-          <w:b/>
-          <w:bCs/>
-          <w:sz w:val="24"/>
-          <w:szCs w:val="24"/>
-          <w:lang w:val="en-US"/>
-        </w:rPr>
-        <w:t>sensor network</w:t>
-      </w:r>
-      <w:r>
-        <w:rPr>
-          <w:sz w:val="24"/>
-          <w:szCs w:val="24"/>
-          <w:lang w:val="en-US"/>
-        </w:rPr>
-        <w:t>" + 0.005*"</w:t>
-      </w:r>
-      <w:r>
-        <w:rPr>
-          <w:b/>
-          <w:bCs/>
-          <w:sz w:val="24"/>
-          <w:szCs w:val="24"/>
-          <w:lang w:val="en-US"/>
-        </w:rPr>
-        <w:t>convolutional neural</w:t>
-      </w:r>
-      <w:r>
-        <w:rPr>
-          <w:sz w:val="24"/>
-          <w:szCs w:val="24"/>
-          <w:lang w:val="en-US"/>
-        </w:rPr>
-        <w:t>" + 0.005*"</w:t>
-      </w:r>
-      <w:r>
-        <w:rPr>
-          <w:b/>
-          <w:bCs/>
-          <w:sz w:val="24"/>
-          <w:szCs w:val="24"/>
-          <w:lang w:val="en-US"/>
-        </w:rPr>
-        <w:t>artificial intelligence</w:t>
-      </w:r>
-      <w:r>
-        <w:rPr>
-          <w:sz w:val="24"/>
-          <w:szCs w:val="24"/>
-          <w:lang w:val="en-US"/>
-        </w:rPr>
-        <w:t>" + 0.005*"</w:t>
-      </w:r>
-      <w:r>
-        <w:rPr>
-          <w:b/>
-          <w:bCs/>
-          <w:sz w:val="24"/>
-          <w:szCs w:val="24"/>
-          <w:lang w:val="en-US"/>
-        </w:rPr>
-        <w:t>energy consumption</w:t>
-      </w:r>
-      <w:r>
-        <w:rPr>
-          <w:sz w:val="24"/>
-          <w:szCs w:val="24"/>
-          <w:lang w:val="en-US"/>
-        </w:rPr>
-        <w:t>" + 0.005*"</w:t>
-      </w:r>
-      <w:r>
-        <w:rPr>
-          <w:b/>
-          <w:bCs/>
-          <w:sz w:val="24"/>
-          <w:szCs w:val="24"/>
-          <w:lang w:val="en-US"/>
-        </w:rPr>
-        <w:t>optic disc</w:t>
-      </w:r>
-      <w:r>
-        <w:rPr>
-          <w:sz w:val="24"/>
-          <w:szCs w:val="24"/>
-          <w:lang w:val="en-US"/>
-        </w:rPr>
-        <w:t>"</w:t>
-      </w:r>
-    </w:p>
-    <w:p>
-      <w:pPr>
-        <w:ind w:firstLine="720"/>
-        <w:rPr>
-          <w:sz w:val="24"/>
-          <w:szCs w:val="24"/>
-          <w:lang w:val="en-US"/>
-        </w:rPr>
-      </w:pPr>
-      <w:r>
-        <w:rPr>
-          <w:sz w:val="24"/>
-          <w:szCs w:val="24"/>
-          <w:lang w:val="en-US"/>
-        </w:rPr>
-        <w:t xml:space="preserve">Id = </w:t>
-      </w:r>
-      <w:r>
-        <w:rPr>
-          <w:sz w:val="24"/>
-          <w:szCs w:val="24"/>
-          <w:lang w:val="en-US"/>
-        </w:rPr>
-        <w:t>1284</w:t>
-      </w:r>
-      <w:r>
-        <w:rPr>
-          <w:sz w:val="24"/>
-          <w:szCs w:val="24"/>
-          <w:lang w:val="en-US"/>
-        </w:rPr>
-        <w:t>:</w:t>
-      </w:r>
-    </w:p>
-    <w:p>
-      <w:pPr>
-        <w:ind w:firstLine="720"/>
-        <w:rPr>
-          <w:sz w:val="24"/>
-          <w:szCs w:val="24"/>
-          <w:lang w:val="en-US"/>
-        </w:rPr>
-      </w:pPr>
-      <w:r>
-        <w:rPr>
-          <w:sz w:val="24"/>
-          <w:szCs w:val="24"/>
-          <w:lang w:val="en-US"/>
-        </w:rPr>
-        <w:t>0: 0.012*"</w:t>
-      </w:r>
-      <w:r>
-        <w:rPr>
-          <w:b/>
-          <w:bCs/>
-          <w:sz w:val="24"/>
-          <w:szCs w:val="24"/>
-          <w:lang w:val="en-US"/>
-        </w:rPr>
-        <w:t>natural language</w:t>
-      </w:r>
-      <w:r>
-        <w:rPr>
-          <w:sz w:val="24"/>
-          <w:szCs w:val="24"/>
-          <w:lang w:val="en-US"/>
-        </w:rPr>
-        <w:t>" + 0.009*"</w:t>
-      </w:r>
-      <w:r>
-        <w:rPr>
-          <w:b/>
-          <w:bCs/>
-          <w:sz w:val="24"/>
-          <w:szCs w:val="24"/>
-          <w:lang w:val="en-US"/>
-        </w:rPr>
-        <w:t>e learning</w:t>
-      </w:r>
-      <w:r>
-        <w:rPr>
-          <w:sz w:val="24"/>
-          <w:szCs w:val="24"/>
-          <w:lang w:val="en-US"/>
-        </w:rPr>
-        <w:t>" + 0.007*"</w:t>
-      </w:r>
-      <w:r>
-        <w:rPr>
-          <w:b/>
-          <w:bCs/>
-          <w:sz w:val="24"/>
-          <w:szCs w:val="24"/>
-          <w:lang w:val="en-US"/>
-        </w:rPr>
-        <w:t>textual complexity</w:t>
-      </w:r>
-      <w:r>
-        <w:rPr>
-          <w:sz w:val="24"/>
-          <w:szCs w:val="24"/>
-          <w:lang w:val="en-US"/>
-        </w:rPr>
-        <w:t>" + 0.007*"</w:t>
-      </w:r>
-      <w:r>
-        <w:rPr>
-          <w:b/>
-          <w:bCs/>
-          <w:sz w:val="24"/>
-          <w:szCs w:val="24"/>
-          <w:lang w:val="en-US"/>
-        </w:rPr>
-        <w:t>chat conversation</w:t>
-      </w:r>
-      <w:r>
-        <w:rPr>
-          <w:sz w:val="24"/>
-          <w:szCs w:val="24"/>
-          <w:lang w:val="en-US"/>
-        </w:rPr>
-        <w:t>" + 0.006*"</w:t>
-      </w:r>
-      <w:r>
-        <w:rPr>
-          <w:b/>
-          <w:bCs/>
-          <w:sz w:val="24"/>
-          <w:szCs w:val="24"/>
-          <w:lang w:val="en-US"/>
-        </w:rPr>
         <w:t>social network</w:t>
       </w:r>
       <w:r>
@@ -1565,6 +1785,421 @@
       </w:r>
     </w:p>
     <w:p/>
+    <w:p>
+      <w:pPr>
+        <w:rPr>
+          <w:i/>
+          <w:iCs/>
+        </w:rPr>
+      </w:pPr>
+      <w:r>
+        <w:rPr>
+          <w:i/>
+          <w:iCs/>
+        </w:rPr>
+        <w:t>Adaugand trigrame:</w:t>
+      </w:r>
+    </w:p>
+    <w:p>
+      <w:pPr>
+        <w:rPr>
+          <w:i/>
+          <w:iCs/>
+        </w:rPr>
+      </w:pPr>
+      <w:r>
+        <w:rPr>
+          <w:i/>
+          <w:iCs/>
+        </w:rPr>
+        <w:t>remove_pos = ['ADV', 'PRON', 'PART', 'DET', 'SPACE', 'NUM', 'SYM', 'ADP', 'VERB', 'CCONJ']</w:t>
+      </w:r>
+    </w:p>
+    <w:p>
+      <w:pPr>
+        <w:rPr>
+          <w:i/>
+          <w:iCs/>
+        </w:rPr>
+      </w:pPr>
+      <w:r>
+        <w:rPr>
+          <w:i/>
+          <w:iCs/>
+        </w:rPr>
+        <w:t>stop_words = ['paper', 'present', 'propose', 'datum', 'people', 'result', 'solution', 'case', 'order', 'base',</w:t>
+      </w:r>
+    </w:p>
+    <w:p>
+      <w:pPr>
+        <w:rPr>
+          <w:i/>
+          <w:iCs/>
+        </w:rPr>
+      </w:pPr>
+      <w:r>
+        <w:rPr>
+          <w:i/>
+          <w:iCs/>
+        </w:rPr>
+        <w:t xml:space="preserve">                  'ieee', 'privacy', 'policy',</w:t>
+      </w:r>
+    </w:p>
+    <w:p>
+      <w:pPr>
+        <w:rPr>
+          <w:i/>
+          <w:iCs/>
+        </w:rPr>
+      </w:pPr>
+      <w:r>
+        <w:rPr>
+          <w:i/>
+          <w:iCs/>
+        </w:rPr>
+        <w:t xml:space="preserve">                  'new', 'old', 'context', 'high', 'different', 'research', 'type', 'approach',</w:t>
+      </w:r>
+    </w:p>
+    <w:p>
+      <w:pPr>
+        <w:rPr>
+          <w:i/>
+          <w:iCs/>
+        </w:rPr>
+      </w:pPr>
+      <w:r>
+        <w:rPr>
+          <w:i/>
+          <w:iCs/>
+        </w:rPr>
+        <w:t xml:space="preserve">                  'important', 'main', 'range',</w:t>
+      </w:r>
+    </w:p>
+    <w:p>
+      <w:pPr>
+        <w:rPr>
+          <w:i/>
+          <w:iCs/>
+        </w:rPr>
+      </w:pPr>
+      <w:r>
+        <w:rPr>
+          <w:i/>
+          <w:iCs/>
+        </w:rPr>
+        <w:t xml:space="preserve">                  'helpful', 'large', 'difficult', 'available', 'amount', 'useful', 'importance', 'article', 'abstract',</w:t>
+      </w:r>
+    </w:p>
+    <w:p>
+      <w:pPr>
+        <w:rPr>
+          <w:i/>
+          <w:iCs/>
+        </w:rPr>
+      </w:pPr>
+      <w:r>
+        <w:rPr>
+          <w:i/>
+          <w:iCs/>
+        </w:rPr>
+        <w:t xml:space="preserve">                  'scale', 'copyright',</w:t>
+      </w:r>
+    </w:p>
+    <w:p>
+      <w:pPr>
+        <w:rPr>
+          <w:i/>
+          <w:iCs/>
+        </w:rPr>
+      </w:pPr>
+      <w:r>
+        <w:rPr>
+          <w:i/>
+          <w:iCs/>
+        </w:rPr>
+        <w:t xml:space="preserve">                  'real', 'quality', 'inconvenience', 'benefit', 'unavailable', 'term', 'condition', 'interest',</w:t>
+      </w:r>
+    </w:p>
+    <w:p>
+      <w:pPr>
+        <w:rPr>
+          <w:i/>
+          <w:iCs/>
+        </w:rPr>
+      </w:pPr>
+      <w:r>
+        <w:rPr>
+          <w:i/>
+          <w:iCs/>
+        </w:rPr>
+        <w:t xml:space="preserve">                  'organization', 'use', 'conference', 'thank',</w:t>
+      </w:r>
+    </w:p>
+    <w:p>
+      <w:pPr>
+        <w:rPr>
+          <w:i/>
+          <w:iCs/>
+        </w:rPr>
+      </w:pPr>
+      <w:r>
+        <w:rPr>
+          <w:i/>
+          <w:iCs/>
+        </w:rPr>
+        <w:t xml:space="preserve">                  'task', 'student', 'professor', 'teacher', 'university']</w:t>
+      </w:r>
+      <w:r>
+        <w:rPr>
+          <w:i/>
+          <w:iCs/>
+        </w:rPr>
+        <w:t xml:space="preserve">    remove_entities = ['PERSON', 'NORP', 'FAC', 'GPE', 'LOC', 'LANGUAGE', 'DATE', 'TIME', 'PERCENT', 'MONEY',</w:t>
+      </w:r>
+    </w:p>
+    <w:p>
+      <w:pPr>
+        <w:rPr>
+          <w:i/>
+          <w:iCs/>
+        </w:rPr>
+      </w:pPr>
+      <w:r>
+        <w:rPr>
+          <w:i/>
+          <w:iCs/>
+        </w:rPr>
+        <w:t xml:space="preserve">                       'QUANTITY', 'CARDINAL', 'ORDINAL']</w:t>
+      </w:r>
+    </w:p>
+    <w:p/>
+    <w:p>
+      <w:r>
+        <w:t>Id = 562:</w:t>
+      </w:r>
+    </w:p>
+    <w:p>
+      <w:r>
+        <w:t>829 - DATCU Mihai</w:t>
+      </w:r>
+    </w:p>
+    <w:p>
+      <w:r>
+        <w:t>0: 0.013*"sar image" + 0.008*"synthetic aperture radar sar" + 0.008*"satellite image" + 0.005*"earth observation" + 0.005*"feature extraction" + 0.004*"image content" + 0.004*"terrasar x" + 0.004*"image patch" + 0.003*"remote image" + 0.003*"land cover"</w:t>
+      </w:r>
+    </w:p>
+    <w:p/>
+    <w:p>
+      <w:r>
+        <w:t>1672 - GRUMEZESCU Alexandru Mihai</w:t>
+      </w:r>
+    </w:p>
+    <w:p>
+      <w:r>
+        <w:t>0: 0.004*"drug delivery" + 0.004*"biomedical application" + 0.004*"drug delivery system" + 0.003*"wound dressing" + 0.003*"tissue engineering" + 0.003*"magnetite nanoparticle" + 0.003*"essential oil" + 0.003*"cancer therapy" + 0.003*"thin film" + 0.003*"food industry"</w:t>
+      </w:r>
+    </w:p>
+    <w:p/>
+    <w:p>
+      <w:r>
+        <w:lastRenderedPageBreak/>
+        <w:t>841 - ANDRONESCU Ecaterina</w:t>
+      </w:r>
+    </w:p>
+    <w:p>
+      <w:r>
+        <w:t>0: 0.005*"x ray diffraction xrd" + 0.005*"composite material" + 0.003*"drug delivery system" + 0.003*"transmission electron microscopy tem" + 0.003*"drug delivery" + 0.003*"mesoporous silica" + 0.002*"antimicrobial activity" + 0.002*"biomedical application" + 0.002*"thin film" + 0.002*"magnetite nanoparticle"</w:t>
+      </w:r>
+    </w:p>
+    <w:p/>
+    <w:p>
+      <w:r>
+        <w:t>1284 - TRAUSAN-MATU STEFAN</w:t>
+      </w:r>
+    </w:p>
+    <w:p>
+      <w:r>
+        <w:t>0: 0.006*"e learning" + 0.006*"computer collaborative learning cscl" + 0.006*"natural language processing" + 0.005*"chat conversation" + 0.005*"social network" + 0.004*"natural language" + 0.004*"readerbench framework" + 0.004*"artificial intelligence" + 0.004*"learning process" + 0.003*"natural language processing nlp"</w:t>
+      </w:r>
+    </w:p>
+    <w:p/>
+    <w:p>
+      <w:r>
+        <w:t>1225 - VOICU Gheorghe</w:t>
+      </w:r>
+    </w:p>
+    <w:p>
+      <w:r>
+        <w:t>0: 0.005*"subject category technique methodologies" + 0.005*"mathematical model" + 0.005*"energy consumption" + 0.004*"subject category property" + 0.003*"renewable energy" + 0.003*"energetic plant" + 0.003*"hammer mill" + 0.003*"mechanical property" + 0.003*"working process" + 0.003*"raw material"</w:t>
+      </w:r>
+    </w:p>
+    <w:p/>
+    <w:p>
+      <w:r>
+        <w:t>1849 - FICAI Anton</w:t>
+      </w:r>
+    </w:p>
+    <w:p>
+      <w:r>
+        <w:t>0: 0.007*"antimicrobial activity" + 0.007*"drug delivery system" + 0.007*"drug delivery" + 0.006*"tissue engineering" + 0.006*"composite material" + 0.006*"aim study" + 0.006*"medical device" + 0.006*"staphylococcus aureus" + 0.006*"raw material" + 0.005*"wound healing"</w:t>
+      </w:r>
+    </w:p>
+    <w:p/>
+    <w:p>
+      <w:r>
+        <w:t>534 - DOBRE Ciprian Mihai</w:t>
+      </w:r>
+    </w:p>
+    <w:p>
+      <w:r>
+        <w:t>0: 0.007*"mobile device" + 0.006*"opportunistic network" + 0.005*"cloud computing" + 0.004*"big data" + 0.004*"information product service updated" + 0.004*"single sale account management" + 0.003*"technical professional technology humanity" + 0.003*"fault tolerance" + 0.003*"right web site agreement" + 0.003*"end user"</w:t>
+      </w:r>
+    </w:p>
+    <w:p/>
+    <w:p>
+      <w:r>
+        <w:t>733 - SEMENESCU Augustin</w:t>
+      </w:r>
+    </w:p>
+    <w:p>
+      <w:r>
+        <w:t>0: 0.012*"sustainable development" + 0.007*"technological process" + 0.007*"mathematical model" + 0.006*"chemical composition" + 0.006*"heat treatment" + 0.006*"welding process" + 0.006*"mechanical property" + 0.006*"stainless steel" + 0.005*"composite material" + 0.005*"electric arc furnace"</w:t>
+      </w:r>
+    </w:p>
+    <w:p/>
+    <w:p>
+      <w:r>
+        <w:lastRenderedPageBreak/>
+        <w:t>69354 - VLAD MAGDALENA</w:t>
+      </w:r>
+    </w:p>
+    <w:p>
+      <w:r>
+        <w:t>0: 0.020*"fast ion" + 0.014*"h mode" + 0.014*"jet iter like wall" + 0.014*"energy resolution" + 0.013*"magnetic field" + 0.011*"neutron spectrometer" + 0.011*"joint european torus" + 0.011*"poloidal asymmetry" + 0.010*"density profile" + 0.010*"joint european torus jet"</w:t>
+      </w:r>
+    </w:p>
+    <w:p/>
+    <w:p>
+      <w:r>
+        <w:t>562 - POP Florin</w:t>
+      </w:r>
+    </w:p>
+    <w:p>
+      <w:r>
+        <w:t>0: 0.016*"scheduling algorithm" + 0.016*"cloud computing" + 0.011*"big data" + 0.008*"resource management" + 0.006*"genetic algorithm" + 0.006*"smart city" + 0.006*"time series" + 0.006*"web service" + 0.005*"smart environment" + 0.005*"satellite image"</w:t>
+      </w:r>
+    </w:p>
+    <w:p/>
+    <w:p>
+      <w:r>
+        <w:t>1541 - UNGUREANU Nicoleta</w:t>
+      </w:r>
+    </w:p>
+    <w:p>
+      <w:r>
+        <w:t>0: 0.010*"agricultural soil" + 0.008*"wastewater treatment" + 0.007*"heavy metal" + 0.007*"mathematical model" + 0.006*"subject category technique methodologies" + 0.006*"active body" + 0.006*"sunflower seed" + 0.006*"grape seed" + 0.006*"biological contactor" + 0.006*"finite element method"</w:t>
+      </w:r>
+    </w:p>
+    <w:p/>
+    <w:p>
+      <w:r>
+        <w:t>1297 - PETRESCU Florian Ion</w:t>
+      </w:r>
+    </w:p>
+    <w:p>
+      <w:r>
+        <w:t>0: 0.005*"distribution mechanism" + 0.005*"original method" + 0.004*"human body" + 0.004*"nuclear fusion" + 0.004*"energy source" + 0.004*"point view" + 0.003*"lockheed martin" + 0.003*"mechanical transmission" + 0.003*"anthropomorphic robot" + 0.003*"mechanical system"</w:t>
+      </w:r>
+    </w:p>
+    <w:p/>
+    <w:p>
+      <w:r>
+        <w:t>38845 - STASTNY PETER</w:t>
+      </w:r>
+    </w:p>
+    <w:p>
+      <w:r>
+        <w:t>0: 0.031*"t cell" + 0.016*"b cell" + 0.015*"endothelial cell" + 0.015*"mica antigen" + 0.015*"hla class" + 0.014*"hla b" + 0.014*"hla dr" + 0.014*"mental health" + 0.014*"amino acid" + 0.012*"advance directive"</w:t>
+      </w:r>
+    </w:p>
+    <w:p/>
+    <w:p>
+      <w:r>
+        <w:t>1047 - BIRIS SORIN STEFAN</w:t>
+      </w:r>
+    </w:p>
+    <w:p>
+      <w:r>
+        <w:t>0: 0.012*"subject category miscellaneous" + 0.008*"energy efficiency" + 0.008*"subject category technique methodologies" + 0.007*"heavy metal" + 0.007*"digital hydraulic" + 0.007*"plough body ante moldboard" + 0.007*"agro pellet" + 0.006*"grape seed" + 0.006*"agricultural soil" + 0.006*"finite element method"</w:t>
+      </w:r>
+    </w:p>
+    <w:p/>
+    <w:p>
+      <w:r>
+        <w:t>584 - DASCALU Mihai</w:t>
+      </w:r>
+    </w:p>
+    <w:p>
+      <w:r>
+        <w:lastRenderedPageBreak/>
+        <w:t>0: 0.011*"e learning" + 0.010*"cellular automata" + 0.009*"state art" + 0.009*"fake news" + 0.008*"bert model" + 0.007*"natural language processing nlp" + 0.006*"language model" + 0.006*"neural network" + 0.005*"social network" + 0.005*"project management"</w:t>
+      </w:r>
+    </w:p>
+    <w:p/>
+    <w:p>
+      <w:r>
+        <w:t>872 - POPESCU Dan</w:t>
+      </w:r>
+    </w:p>
+    <w:p>
+      <w:r>
+        <w:t>0: 0.013*"neural network" + 0.006*"sensor network" + 0.006*"fractal dimension" + 0.005*"wireless sensor network" + 0.005*"image processing" + 0.004*"texture classification" + 0.004*"unmanned aerial vehicle uav" + 0.004*"energy consumption" + 0.004*"monitoring system" + 0.004*"point view"</w:t>
+      </w:r>
+    </w:p>
+    <w:p/>
+    <w:p>
+      <w:r>
+        <w:t>1292 - RADU Gabriel Lucian</w:t>
+      </w:r>
+    </w:p>
+    <w:p>
+      <w:r>
+        <w:t>0: 0.007*"antioxidant activity" + 0.006*"detection limit" + 0.005*"aqueous extract" + 0.004*"limit detection" + 0.004*"ascorbic acid" + 0.003*"free radical" + 0.003*"inhibitory activity" + 0.003*"cyclic voltammetry" + 0.003*"analytical method" + 0.003*"rosmarinic acid"</w:t>
+      </w:r>
+    </w:p>
+    <w:p/>
+    <w:p>
+      <w:r>
+        <w:t>1246 - IOVU Horia</w:t>
+      </w:r>
+    </w:p>
+    <w:p>
+      <w:r>
+        <w:t>0: 0.006*"graphene oxide" + 0.006*"mechanical property" + 0.004*"polymer matrix" + 0.004*"thermal stability" + 0.004*"electron microscopy" + 0.004*"x ray photoelectron spectroscopy" + 0.003*"hybrid material" + 0.003*"molecular weight" + 0.003*"ft ir" + 0.003*"tissue engineering"</w:t>
+      </w:r>
+    </w:p>
+    <w:p/>
+    <w:p>
+      <w:r>
+        <w:t>68995 - Meghea Aurelia</w:t>
+      </w:r>
+    </w:p>
+    <w:p>
+      <w:r>
+        <w:t>0: 0.011*"antioxidant activity" + 0.006*"vegetable oil" + 0.006*"free radical" + 0.005*"sol gel" + 0.004*"lipid nanoparticle" + 0.004*"physical chemical" + 0.004*"thin film" + 0.004*"heavy metal" + 0.004*"raw material" + 0.004*"aim study"</w:t>
+      </w:r>
+    </w:p>
+    <w:p/>
+    <w:p>
+      <w:r>
+        <w:t>1146 - MOLDOVEANU ALIN - DRAGOS - BOGDAN</w:t>
+      </w:r>
+    </w:p>
+    <w:p>
+      <w:r>
+        <w:t>0: 0.012*"virtual reality" + 0.008*"virtual environment" + 0.007*"smith chart" + 0.005*"sound vision" + 0.004*"human body" + 0.004*"virtual world" + 0.004*"fear level" + 0.004*"sensory substitution" + 0.004*"human health" + 0.003*"virtual space"</w:t>
+      </w:r>
+    </w:p>
     <w:sectPr>
       <w:pgSz w:w="12240" w:h="15840"/>
       <w:pgMar w:top="1440" w:right="1440" w:bottom="1440" w:left="1440" w:header="720" w:footer="720" w:gutter="0"/>
@@ -1573,6 +2208,127 @@
     </w:sectPr>
   </w:body>
 </w:document>
+</file>
+
+<file path=word/numbering.xml><?xml version="1.0" encoding="utf-8"?>
+<w:numbering xmlns:wpc="http://schemas.microsoft.com/office/word/2010/wordprocessingCanvas" xmlns:cx="http://schemas.microsoft.com/office/drawing/2014/chartex" xmlns:cx1="http://schemas.microsoft.com/office/drawing/2015/9/8/chartex" xmlns:cx2="http://schemas.microsoft.com/office/drawing/2015/10/21/chartex" xmlns:cx3="http://schemas.microsoft.com/office/drawing/2016/5/9/chartex" xmlns:cx4="http://schemas.microsoft.com/office/drawing/2016/5/10/chartex" xmlns:cx5="http://schemas.microsoft.com/office/drawing/2016/5/11/chartex" xmlns:cx6="http://schemas.microsoft.com/office/drawing/2016/5/12/chartex" xmlns:cx7="http://schemas.microsoft.com/office/drawing/2016/5/13/chartex" xmlns:cx8="http://schemas.microsoft.com/office/drawing/2016/5/14/chartex" xmlns:mc="http://schemas.openxmlformats.org/markup-compatibility/2006" xmlns:aink="http://schemas.microsoft.com/office/drawing/2016/ink" xmlns:am3d="http://schemas.microsoft.com/office/drawing/2017/model3d" xmlns:o="urn:schemas-microsoft-com:office:office" xmlns:oel="http://schemas.microsoft.com/office/2019/extlst" xmlns:r="http://schemas.openxmlformats.org/officeDocument/2006/relationships" xmlns:m="http://schemas.openxmlformats.org/officeDocument/2006/math" xmlns:v="urn:schemas-microsoft-com:vml" xmlns:wp14="http://schemas.microsoft.com/office/word/2010/wordprocessingDrawing" xmlns:wp="http://schemas.openxmlformats.org/drawingml/2006/wordprocessingDrawing" xmlns:w10="urn:schemas-microsoft-com:office:word" xmlns:w="http://schemas.openxmlformats.org/wordprocessingml/2006/main" xmlns:w14="http://schemas.microsoft.com/office/word/2010/wordml" xmlns:w15="http://schemas.microsoft.com/office/word/2012/wordml" xmlns:w16cex="http://schemas.microsoft.com/office/word/2018/wordml/cex" xmlns:w16cid="http://schemas.microsoft.com/office/word/2016/wordml/cid" xmlns:w16="http://schemas.microsoft.com/office/word/2018/wordml" xmlns:w16du="http://schemas.microsoft.com/office/word/2023/wordml/word16du" xmlns:w16sdtdh="http://schemas.microsoft.com/office/word/2020/wordml/sdtdatahash" xmlns:w16se="http://schemas.microsoft.com/office/word/2015/wordml/symex" xmlns:wpg="http://schemas.microsoft.com/office/word/2010/wordprocessingGroup" xmlns:wpi="http://schemas.microsoft.com/office/word/2010/wordprocessingInk" xmlns:wne="http://schemas.microsoft.com/office/word/2006/wordml" xmlns:wps="http://schemas.microsoft.com/office/word/2010/wordprocessingShape" mc:Ignorable="w14 w15 w16se w16cid w16 w16cex w16sdtdh w16du wp14">
+  <w:abstractNum w:abstractNumId="0" w15:restartNumberingAfterBreak="0">
+    <w:nsid w:val="1B177F31"/>
+    <w:multiLevelType w:val="hybridMultilevel"/>
+    <w:tmpl w:val="198454A2"/>
+    <w:lvl w:ilvl="0" w:tplc="A4363AE6">
+      <w:start w:val="50"/>
+      <w:numFmt w:val="bullet"/>
+      <w:lvlText w:val=""/>
+      <w:lvlJc w:val="left"/>
+      <w:pPr>
+        <w:ind w:left="1080" w:hanging="360"/>
+      </w:pPr>
+      <w:rPr>
+        <w:rFonts w:ascii="Wingdings" w:eastAsiaTheme="minorHAnsi" w:hAnsi="Wingdings" w:cstheme="minorBidi" w:hint="default"/>
+      </w:rPr>
+    </w:lvl>
+    <w:lvl w:ilvl="1" w:tplc="04090003" w:tentative="1">
+      <w:start w:val="1"/>
+      <w:numFmt w:val="bullet"/>
+      <w:lvlText w:val="o"/>
+      <w:lvlJc w:val="left"/>
+      <w:pPr>
+        <w:ind w:left="1800" w:hanging="360"/>
+      </w:pPr>
+      <w:rPr>
+        <w:rFonts w:ascii="Courier New" w:hAnsi="Courier New" w:cs="Courier New" w:hint="default"/>
+      </w:rPr>
+    </w:lvl>
+    <w:lvl w:ilvl="2" w:tplc="04090005" w:tentative="1">
+      <w:start w:val="1"/>
+      <w:numFmt w:val="bullet"/>
+      <w:lvlText w:val=""/>
+      <w:lvlJc w:val="left"/>
+      <w:pPr>
+        <w:ind w:left="2520" w:hanging="360"/>
+      </w:pPr>
+      <w:rPr>
+        <w:rFonts w:ascii="Wingdings" w:hAnsi="Wingdings" w:hint="default"/>
+      </w:rPr>
+    </w:lvl>
+    <w:lvl w:ilvl="3" w:tplc="04090001" w:tentative="1">
+      <w:start w:val="1"/>
+      <w:numFmt w:val="bullet"/>
+      <w:lvlText w:val=""/>
+      <w:lvlJc w:val="left"/>
+      <w:pPr>
+        <w:ind w:left="3240" w:hanging="360"/>
+      </w:pPr>
+      <w:rPr>
+        <w:rFonts w:ascii="Symbol" w:hAnsi="Symbol" w:hint="default"/>
+      </w:rPr>
+    </w:lvl>
+    <w:lvl w:ilvl="4" w:tplc="04090003" w:tentative="1">
+      <w:start w:val="1"/>
+      <w:numFmt w:val="bullet"/>
+      <w:lvlText w:val="o"/>
+      <w:lvlJc w:val="left"/>
+      <w:pPr>
+        <w:ind w:left="3960" w:hanging="360"/>
+      </w:pPr>
+      <w:rPr>
+        <w:rFonts w:ascii="Courier New" w:hAnsi="Courier New" w:cs="Courier New" w:hint="default"/>
+      </w:rPr>
+    </w:lvl>
+    <w:lvl w:ilvl="5" w:tplc="04090005" w:tentative="1">
+      <w:start w:val="1"/>
+      <w:numFmt w:val="bullet"/>
+      <w:lvlText w:val=""/>
+      <w:lvlJc w:val="left"/>
+      <w:pPr>
+        <w:ind w:left="4680" w:hanging="360"/>
+      </w:pPr>
+      <w:rPr>
+        <w:rFonts w:ascii="Wingdings" w:hAnsi="Wingdings" w:hint="default"/>
+      </w:rPr>
+    </w:lvl>
+    <w:lvl w:ilvl="6" w:tplc="04090001" w:tentative="1">
+      <w:start w:val="1"/>
+      <w:numFmt w:val="bullet"/>
+      <w:lvlText w:val=""/>
+      <w:lvlJc w:val="left"/>
+      <w:pPr>
+        <w:ind w:left="5400" w:hanging="360"/>
+      </w:pPr>
+      <w:rPr>
+        <w:rFonts w:ascii="Symbol" w:hAnsi="Symbol" w:hint="default"/>
+      </w:rPr>
+    </w:lvl>
+    <w:lvl w:ilvl="7" w:tplc="04090003" w:tentative="1">
+      <w:start w:val="1"/>
+      <w:numFmt w:val="bullet"/>
+      <w:lvlText w:val="o"/>
+      <w:lvlJc w:val="left"/>
+      <w:pPr>
+        <w:ind w:left="6120" w:hanging="360"/>
+      </w:pPr>
+      <w:rPr>
+        <w:rFonts w:ascii="Courier New" w:hAnsi="Courier New" w:cs="Courier New" w:hint="default"/>
+      </w:rPr>
+    </w:lvl>
+    <w:lvl w:ilvl="8" w:tplc="04090005" w:tentative="1">
+      <w:start w:val="1"/>
+      <w:numFmt w:val="bullet"/>
+      <w:lvlText w:val=""/>
+      <w:lvlJc w:val="left"/>
+      <w:pPr>
+        <w:ind w:left="6840" w:hanging="360"/>
+      </w:pPr>
+      <w:rPr>
+        <w:rFonts w:ascii="Wingdings" w:hAnsi="Wingdings" w:hint="default"/>
+      </w:rPr>
+    </w:lvl>
+  </w:abstractNum>
+  <w:num w:numId="1" w16cid:durableId="1158884540">
+    <w:abstractNumId w:val="0"/>
+  </w:num>
+</w:numbering>
 </file>
 
 <file path=word/styles.xml><?xml version="1.0" encoding="utf-8"?>

</xml_diff>

<commit_message>
added fastText instead of langdetect
</commit_message>
<xml_diff>
--- a/incercari_lda.docx
+++ b/incercari_lda.docx
@@ -41,15 +41,7 @@
           <w:szCs w:val="24"/>
           <w:lang w:val="en-US"/>
         </w:rPr>
-        <w:t>Pastrand doar adjective si substantive</w:t>
-      </w:r>
-      <w:r>
-        <w:rPr>
-          <w:sz w:val="24"/>
-          <w:szCs w:val="24"/>
-          <w:lang w:val="en-US"/>
-        </w:rPr>
-        <w:t>:</w:t>
+        <w:t>Pastrand doar adjective si substantive:</w:t>
       </w:r>
     </w:p>
     <w:p>
@@ -1975,11 +1967,6 @@
     <w:p/>
     <w:p>
       <w:r>
-        <w:t>Id = 562:</w:t>
-      </w:r>
-    </w:p>
-    <w:p>
-      <w:r>
         <w:t>829 - DATCU Mihai</w:t>
       </w:r>
     </w:p>
@@ -2002,12 +1989,12 @@
     <w:p/>
     <w:p>
       <w:r>
+        <w:t>841 - ANDRONESCU Ecaterina</w:t>
+      </w:r>
+    </w:p>
+    <w:p>
+      <w:r>
         <w:lastRenderedPageBreak/>
-        <w:t>841 - ANDRONESCU Ecaterina</w:t>
-      </w:r>
-    </w:p>
-    <w:p>
-      <w:r>
         <w:t>0: 0.005*"x ray diffraction xrd" + 0.005*"composite material" + 0.003*"drug delivery system" + 0.003*"transmission electron microscopy tem" + 0.003*"drug delivery" + 0.003*"mesoporous silica" + 0.002*"antimicrobial activity" + 0.002*"biomedical application" + 0.002*"thin film" + 0.002*"magnetite nanoparticle"</w:t>
       </w:r>
     </w:p>
@@ -2069,12 +2056,12 @@
     <w:p/>
     <w:p>
       <w:r>
+        <w:t>69354 - VLAD MAGDALENA</w:t>
+      </w:r>
+    </w:p>
+    <w:p>
+      <w:r>
         <w:lastRenderedPageBreak/>
-        <w:t>69354 - VLAD MAGDALENA</w:t>
-      </w:r>
-    </w:p>
-    <w:p>
-      <w:r>
         <w:t>0: 0.020*"fast ion" + 0.014*"h mode" + 0.014*"jet iter like wall" + 0.014*"energy resolution" + 0.013*"magnetic field" + 0.011*"neutron spectrometer" + 0.011*"joint european torus" + 0.011*"poloidal asymmetry" + 0.010*"density profile" + 0.010*"joint european torus jet"</w:t>
       </w:r>
     </w:p>

</xml_diff>

<commit_message>
refactored code, modified the way stop words are removed
</commit_message>
<xml_diff>
--- a/incercari_lda.docx
+++ b/incercari_lda.docx
@@ -2208,6 +2208,221 @@
         <w:t>0: 0.012*"virtual reality" + 0.007*"virtual environment" + 0.007*"smith chart" + 0.005*"sound vision" + 0.004*"human body" + 0.004*"virtual world" + 0.004*"fear level" + 0.004*"sensory substitution" + 0.004*"human health" + 0.003*"augmented reality"</w:t>
       </w:r>
     </w:p>
+    <w:p/>
+    <w:p/>
+    <w:p/>
+    <w:p/>
+    <w:p>
+      <w:r>
+        <w:lastRenderedPageBreak/>
+        <w:t>CU MAI PUTINE PUBLICATII:</w:t>
+      </w:r>
+    </w:p>
+    <w:p>
+      <w:r>
+        <w:t>943 - PARVU Corneliu</w:t>
+      </w:r>
+    </w:p>
+    <w:p>
+      <w:r>
+        <w:t>-</w:t>
+      </w:r>
+    </w:p>
+    <w:p/>
+    <w:p>
+      <w:r>
+        <w:t xml:space="preserve">698 - RINDASU OVIDIU VIOREL </w:t>
+      </w:r>
+    </w:p>
+    <w:p>
+      <w:r>
+        <w:t>0: 1.000*"mechanical characteristic"</w:t>
+      </w:r>
+    </w:p>
+    <w:p/>
+    <w:p>
+      <w:r>
+        <w:t>854 - SINDILA Gheorghe</w:t>
+      </w:r>
+    </w:p>
+    <w:p>
+      <w:r>
+        <w:t>0: 0.156*"finite element analysis" + 0.156*"punching force" + 0.156*"active element" + 0.125*"deform version service pack" + 0.125*"geometry circle" + 0.125*"labor market" + 0.094*"finite element" + 0.062*"force account"</w:t>
+      </w:r>
+    </w:p>
+    <w:p/>
+    <w:p>
+      <w:r>
+        <w:t>549 - TIRIPLICA Petre Gheorghe</w:t>
+      </w:r>
+    </w:p>
+    <w:p>
+      <w:r>
+        <w:t>0: 0.194*"procurement price" + 0.139*"project budget" + 0.139*"manufacturing process" + 0.111*"subject category" + 0.111*"process planning" + 0.111*"roughness parameter" + 0.111*"oxidic layer" + 0.083*"price forecasting"</w:t>
+      </w:r>
+    </w:p>
+    <w:p/>
+    <w:p>
+      <w:r>
+        <w:t>916 - Funar STEFAN PETRU</w:t>
+      </w:r>
+    </w:p>
+    <w:p>
+      <w:r>
+        <w:t>0: 0.191*"management system" + 0.128*"e learning" + 0.106*"waste reduction" + 0.085*"evaluation compliance" + 0.085*"market client" + 0.085*"energy consumption" + 0.085*"legal requirement" + 0.085*"manufacturing architecture" + 0.085*"virtual enterprise" + 0.064*"learning method"</w:t>
+      </w:r>
+    </w:p>
+    <w:p/>
+    <w:p>
+      <w:r>
+        <w:t>802 - DANCIU TIBERIU-DINU</w:t>
+      </w:r>
+    </w:p>
+    <w:p>
+      <w:r>
+        <w:t>0: 0.057*"chemical engineering" + 0.034*"deep oxidation" + 0.034*"information communication technology" + 0.034*"e learning" + 0.029*"mass transfer" + 0.029*"electrostatic filter" + 0.029*"electrical filter" + 0.029*"substrate concentration" + 0.029*"incompressible precipitate" + 0.029*"geometrical model"</w:t>
+      </w:r>
+    </w:p>
+    <w:p/>
+    <w:p>
+      <w:r>
+        <w:t>736 - TROFIN Roxana</w:t>
+      </w:r>
+    </w:p>
+    <w:p>
+      <w:r>
+        <w:t>0: 0.294*"automatic translation" + 0.235*"future engineer" + 0.235*"language course" + 0.235*"digital technology"</w:t>
+      </w:r>
+    </w:p>
+    <w:p/>
+    <w:p>
+      <w:r>
+        <w:lastRenderedPageBreak/>
+        <w:t>367 - TARCEA  Claudia Ionela</w:t>
+      </w:r>
+    </w:p>
+    <w:p>
+      <w:r>
+        <w:t>0: 0.082*"heavy metal" + 0.055*"x ray diffraction xrd" + 0.048*"electron microscopy sem" + 0.048*"iron oxide nanoparticle" + 0.041*"water treatment" + 0.041*"magnetic nanoiron oxide" + 0.034*"film nanowire" + 0.034*"electron microscopy sem energy" + 0.034*"methylene blue" + 0.034*"ion cs nanomaterial"</w:t>
+      </w:r>
+    </w:p>
+    <w:p/>
+    <w:p>
+      <w:r>
+        <w:t>69156 - GUTU-ROBU MARIUS GABRIEL</w:t>
+      </w:r>
+    </w:p>
+    <w:p>
+      <w:r>
+        <w:t>0: 0.034*"chat conversation" + 0.031*"natural language processing nlp" + 0.027*"neural network" + 0.027*"cohesion network analysis" + 0.027*"natural language" + 0.027*"readerbench framework" + 0.024*"natural language processing" + 0.024*"implicit link" + 0.021*"learning need" + 0.021*"semantic similarity"</w:t>
+      </w:r>
+    </w:p>
+    <w:p/>
+    <w:p>
+      <w:r>
+        <w:t>Daca nu pastrez doar ngrame pt texte mici:</w:t>
+      </w:r>
+    </w:p>
+    <w:p>
+      <w:r>
+        <w:t>943 - PARVU Corneliu</w:t>
+      </w:r>
+    </w:p>
+    <w:p>
+      <w:r>
+        <w:t>0: 0.027*"structure" + 0.027*"functional" + 0.022*"design" + 0.018*"product" + 0.018*"membrane" + 0.018*"carbon" + 0.018*"hybrid" + 0.013*"group" + 0.013*"compound" + 0.013*"composite"</w:t>
+      </w:r>
+    </w:p>
+    <w:p/>
+    <w:p>
+      <w:r>
+        <w:t xml:space="preserve">698 - RINDASU OVIDIU VIOREL </w:t>
+      </w:r>
+    </w:p>
+    <w:p>
+      <w:r>
+        <w:t>0: 0.058*"deformation" + 0.058*"steel" + 0.042*"laboratory" + 0.033*"experiment" + 0.033*"mechanical characteristic" + 0.025*"degree" + 0.025*"mittal" + 0.025*"post" + 0.025*"time" + 0.025*"parameter"</w:t>
+      </w:r>
+    </w:p>
+    <w:p/>
+    <w:p>
+      <w:r>
+        <w:t>854 - SINDILA Gheorghe</w:t>
+      </w:r>
+    </w:p>
+    <w:p>
+      <w:r>
+        <w:t>0: 0.010*"force" + 0.008*"human" + 0.008*"material" + 0.008*"process" + 0.007*"level" + 0.007*"deformation" + 0.006*"extrusion" + 0.006*"development" + 0.006*"system" + 0.005*"software"</w:t>
+      </w:r>
+    </w:p>
+    <w:p/>
+    <w:p>
+      <w:r>
+        <w:t>549 - TIRIPLICA Petre Gheorghe</w:t>
+      </w:r>
+    </w:p>
+    <w:p>
+      <w:r>
+        <w:t>0: 0.014*"methodology" + 0.011*"product" + 0.010*"component" + 0.010*"project" + 0.009*"system" + 0.009*"pump" + 0.008*"price" + 0.007*"s" + 0.007*"procurement price" + 0.007*"budget"</w:t>
+      </w:r>
+    </w:p>
+    <w:p/>
+    <w:p>
+      <w:r>
+        <w:t>916 - Funar STEFAN PETRU</w:t>
+      </w:r>
+    </w:p>
+    <w:p>
+      <w:r>
+        <w:lastRenderedPageBreak/>
+        <w:t>0: 0.013*"system" + 0.011*"risk" + 0.009*"process" + 0.008*"flow" + 0.008*"project" + 0.008*"management system" + 0.007*"level" + 0.006*"methodology" + 0.006*"requirement" + 0.006*"activity"</w:t>
+      </w:r>
+    </w:p>
+    <w:p/>
+    <w:p>
+      <w:r>
+        <w:t>802 - DANCIU TIBERIU-DINU</w:t>
+      </w:r>
+    </w:p>
+    <w:p>
+      <w:r>
+        <w:t>0: 0.057*"chemical engineering" + 0.034*"deep oxidation" + 0.034*"information communication technology" + 0.034*"e learning" + 0.029*"mass transfer" + 0.029*"electrostatic filter" + 0.029*"electrical filter" + 0.029*"substrate concentration" + 0.029*"incompressible precipitate" + 0.029*"geometrical model"</w:t>
+      </w:r>
+    </w:p>
+    <w:p/>
+    <w:p>
+      <w:r>
+        <w:t>736 - TROFIN Roxana</w:t>
+      </w:r>
+    </w:p>
+    <w:p>
+      <w:r>
+        <w:t>0: 0.025*"competence" + 0.018*"specific" + 0.018*"translation" + 0.018*"technology" + 0.014*"language" + 0.011*"intercultural" + 0.011*"communication" + 0.011*"automatic translation" + 0.009*"open" + 0.009*"fsp"</w:t>
+      </w:r>
+    </w:p>
+    <w:p/>
+    <w:p>
+      <w:r>
+        <w:t>367 - TARCEA  Claudia Ionela</w:t>
+      </w:r>
+    </w:p>
+    <w:p>
+      <w:r>
+        <w:t>0: 0.082*"heavy metal" + 0.055*"x ray diffraction xrd" + 0.048*"electron microscopy sem" + 0.048*"iron oxide nanoparticle" + 0.041*"water treatment" + 0.041*"magnetic nanoiron oxide" + 0.034*"film nanowire" + 0.034*"electron microscopy sem energy" + 0.034*"methylene blue" + 0.034*"ion cs nanomaterial"</w:t>
+      </w:r>
+    </w:p>
+    <w:p/>
+    <w:p>
+      <w:r>
+        <w:t>69156 - GUTU-ROBU MARIUS GABRIEL</w:t>
+      </w:r>
+    </w:p>
+    <w:p>
+      <w:r>
+        <w:t>0: 0.034*"chat conversation" + 0.031*"natural language processing nlp" + 0.027*"neural network" + 0.027*"cohesion network analysis" + 0.027*"natural language" + 0.027*"readerbench framework" + 0.024*"natural language processing" + 0.024*"implicit link" + 0.021*"learning need" + 0.021*"semantic similarity"</w:t>
+      </w:r>
+    </w:p>
+    <w:p/>
     <w:sectPr>
       <w:pgSz w:w="12240" w:h="15840"/>
       <w:pgMar w:top="1440" w:right="1440" w:bottom="1440" w:left="1440" w:header="720" w:footer="720" w:gutter="0"/>

</xml_diff>